<commit_message>
fix some functional issues..validation pending
</commit_message>
<xml_diff>
--- a/seis602Project.docx
+++ b/seis602Project.docx
@@ -2327,16 +2327,29 @@
           <w:sz w:val="24"/>
           <w:szCs w:val="24"/>
         </w:rPr>
-        <w:t>during sale: Invalid item id on POS system., invalid registe</w:t>
-      </w:r>
-      <w:r>
-        <w:rPr>
-          <w:rFonts w:eastAsia="Times New Roman" w:cstheme="minorHAnsi"/>
-          <w:color w:val="FF0000"/>
-          <w:sz w:val="24"/>
-          <w:szCs w:val="24"/>
-        </w:rPr>
-        <w:t>r</w:t>
+        <w:t>during sale: Invalid item id on POS system., invalid register</w:t>
+      </w:r>
+    </w:p>
+    <w:p>
+      <w:pPr>
+        <w:pStyle w:val="ListParagraph"/>
+        <w:shd w:val="clear" w:color="auto" w:fill="FFFFFF"/>
+        <w:spacing w:after="240" w:line="240" w:lineRule="auto"/>
+        <w:rPr>
+          <w:rFonts w:ascii="Menlo" w:eastAsiaTheme="minorHAnsi" w:hAnsi="Menlo" w:cs="Menlo"/>
+          <w:color w:val="00B050"/>
+          <w:sz w:val="20"/>
+          <w:szCs w:val="20"/>
+        </w:rPr>
+      </w:pPr>
+      <w:r>
+        <w:rPr>
+          <w:rFonts w:ascii="Menlo" w:eastAsiaTheme="minorHAnsi" w:hAnsi="Menlo" w:cs="Menlo"/>
+          <w:color w:val="00B050"/>
+          <w:sz w:val="20"/>
+          <w:szCs w:val="20"/>
+        </w:rPr>
+        <w:t>FIXED</w:t>
       </w:r>
     </w:p>
     <w:p>
@@ -2468,12 +2481,21 @@
         <w:shd w:val="clear" w:color="auto" w:fill="FFFFFF"/>
         <w:spacing w:after="240" w:line="240" w:lineRule="auto"/>
         <w:rPr>
-          <w:rFonts w:eastAsia="Times New Roman" w:cstheme="minorHAnsi"/>
-          <w:color w:val="FF0000"/>
-          <w:sz w:val="24"/>
-          <w:szCs w:val="24"/>
-        </w:rPr>
-      </w:pPr>
+          <w:rFonts w:ascii="Menlo" w:eastAsiaTheme="minorHAnsi" w:hAnsi="Menlo" w:cs="Menlo"/>
+          <w:color w:val="00B050"/>
+          <w:sz w:val="20"/>
+          <w:szCs w:val="20"/>
+        </w:rPr>
+      </w:pPr>
+      <w:r>
+        <w:rPr>
+          <w:rFonts w:ascii="Menlo" w:eastAsiaTheme="minorHAnsi" w:hAnsi="Menlo" w:cs="Menlo"/>
+          <w:color w:val="00B050"/>
+          <w:sz w:val="20"/>
+          <w:szCs w:val="20"/>
+        </w:rPr>
+        <w:t>FIXED</w:t>
+      </w:r>
     </w:p>
     <w:p>
       <w:pPr>
@@ -2535,7 +2557,19 @@
           <w:szCs w:val="24"/>
           <w:lang w:eastAsia="zh-CN"/>
         </w:rPr>
-        <w:t xml:space="preserve">when the price/quantity/tax.... format is not numeric, like input string by mistake, </w:t>
+        <w:t xml:space="preserve">when the price/quantity/tax.... format is </w:t>
+      </w:r>
+      <w:bookmarkStart w:id="0" w:name="_GoBack"/>
+      <w:bookmarkEnd w:id="0"/>
+      <w:r>
+        <w:rPr>
+          <w:rFonts w:eastAsia="SimSun" w:cs="SimSun"/>
+          <w:color w:val="000000" w:themeColor="text1"/>
+          <w:sz w:val="24"/>
+          <w:szCs w:val="24"/>
+          <w:lang w:eastAsia="zh-CN"/>
+        </w:rPr>
+        <w:t xml:space="preserve">not numeric, like input string by mistake, </w:t>
       </w:r>
       <w:proofErr w:type="spellStart"/>
       <w:proofErr w:type="gramStart"/>
@@ -2788,27 +2822,7 @@
           <w:sz w:val="24"/>
           <w:szCs w:val="24"/>
         </w:rPr>
-        <w:t xml:space="preserve">It works great but reminder pops out after input the id and quantity. I think the reminder shows after input id is better, no need to input the quantity </w:t>
-      </w:r>
-      <w:proofErr w:type="gramStart"/>
-      <w:r>
-        <w:rPr>
-          <w:rFonts w:eastAsia="Times New Roman" w:cstheme="minorHAnsi"/>
-          <w:color w:val="000000" w:themeColor="text1"/>
-          <w:sz w:val="24"/>
-          <w:szCs w:val="24"/>
-        </w:rPr>
-        <w:t>any more</w:t>
-      </w:r>
-      <w:proofErr w:type="gramEnd"/>
-      <w:r>
-        <w:rPr>
-          <w:rFonts w:eastAsia="Times New Roman" w:cstheme="minorHAnsi"/>
-          <w:color w:val="000000" w:themeColor="text1"/>
-          <w:sz w:val="24"/>
-          <w:szCs w:val="24"/>
-        </w:rPr>
-        <w:t>.</w:t>
+        <w:t>It works great but reminder pops out after input the id and quantity. I think the reminder shows after input id is better, no need to input the quantity any more.</w:t>
       </w:r>
       <w:r>
         <w:rPr>
@@ -3130,8 +3144,6 @@
         </w:rPr>
         <w:t>refund total is not valid</w:t>
       </w:r>
-      <w:bookmarkStart w:id="0" w:name="_GoBack"/>
-      <w:bookmarkEnd w:id="0"/>
     </w:p>
     <w:p>
       <w:pPr>
@@ -3149,173 +3161,13 @@
           <w:szCs w:val="24"/>
         </w:rPr>
       </w:pPr>
-      <w:proofErr w:type="spellStart"/>
-      <w:r>
-        <w:rPr>
-          <w:rFonts w:eastAsia="Times New Roman" w:cstheme="minorHAnsi"/>
-          <w:color w:val="111111"/>
-          <w:sz w:val="24"/>
-          <w:szCs w:val="24"/>
-        </w:rPr>
-        <w:t>secondreturn</w:t>
-      </w:r>
-      <w:proofErr w:type="spellEnd"/>
-      <w:r>
-        <w:rPr>
-          <w:rFonts w:eastAsia="Times New Roman" w:cstheme="minorHAnsi"/>
-          <w:color w:val="111111"/>
-          <w:sz w:val="24"/>
-          <w:szCs w:val="24"/>
-        </w:rPr>
-        <w:t xml:space="preserve">, avoid </w:t>
-      </w:r>
-      <w:r>
-        <w:rPr>
-          <w:rFonts w:eastAsia="Times New Roman" w:cstheme="minorHAnsi"/>
-          <w:color w:val="111111"/>
-          <w:sz w:val="24"/>
-          <w:szCs w:val="24"/>
-        </w:rPr>
-        <w:t>multiple returns</w:t>
-      </w:r>
-      <w:r>
-        <w:rPr>
-          <w:rFonts w:eastAsia="Times New Roman" w:cstheme="minorHAnsi"/>
-          <w:color w:val="111111"/>
-          <w:sz w:val="24"/>
-          <w:szCs w:val="24"/>
-        </w:rPr>
-        <w:t>, support return reason at item level.</w:t>
-      </w:r>
-      <w:r>
-        <w:rPr>
-          <w:rFonts w:eastAsia="Times New Roman" w:cstheme="minorHAnsi"/>
-          <w:color w:val="111111"/>
-          <w:sz w:val="24"/>
-          <w:szCs w:val="24"/>
-        </w:rPr>
-        <w:br/>
-        <w:t>extract POS and POR in abstract class and/or interface.</w:t>
-      </w:r>
-      <w:r>
-        <w:rPr>
-          <w:rFonts w:eastAsia="Times New Roman" w:cstheme="minorHAnsi"/>
-          <w:color w:val="111111"/>
-          <w:sz w:val="24"/>
-          <w:szCs w:val="24"/>
-        </w:rPr>
-        <w:br/>
-      </w:r>
-      <w:r>
-        <w:rPr>
-          <w:rFonts w:eastAsia="Times New Roman" w:cstheme="minorHAnsi"/>
-          <w:color w:val="111111"/>
-          <w:sz w:val="24"/>
-          <w:szCs w:val="24"/>
-        </w:rPr>
-        <w:t>Check for inventory before allowing to enter quantity.</w:t>
-      </w:r>
-      <w:r>
-        <w:rPr>
-          <w:rFonts w:eastAsia="Times New Roman" w:cstheme="minorHAnsi"/>
-          <w:b/>
-          <w:color w:val="111111"/>
-          <w:sz w:val="24"/>
-          <w:szCs w:val="24"/>
-        </w:rPr>
-        <w:br/>
-      </w:r>
-      <w:r>
-        <w:rPr>
-          <w:rFonts w:eastAsia="Times New Roman" w:cstheme="minorHAnsi"/>
-          <w:color w:val="111111"/>
-          <w:sz w:val="24"/>
-          <w:szCs w:val="24"/>
-        </w:rPr>
-        <w:t>No item id found during sale</w:t>
-      </w:r>
-      <w:r>
-        <w:rPr>
-          <w:rFonts w:eastAsia="Times New Roman" w:cstheme="minorHAnsi"/>
-          <w:color w:val="111111"/>
-          <w:sz w:val="24"/>
-          <w:szCs w:val="24"/>
-        </w:rPr>
-        <w:t>. Enter 9999 item id</w:t>
-      </w:r>
-      <w:r>
-        <w:rPr>
-          <w:rFonts w:eastAsia="Times New Roman" w:cstheme="minorHAnsi"/>
-          <w:color w:val="111111"/>
-          <w:sz w:val="24"/>
-          <w:szCs w:val="24"/>
-        </w:rPr>
-        <w:t xml:space="preserve"> or do not allow to add</w:t>
-      </w:r>
-      <w:r>
-        <w:rPr>
-          <w:rFonts w:eastAsia="Times New Roman" w:cstheme="minorHAnsi"/>
-          <w:color w:val="111111"/>
-          <w:sz w:val="24"/>
-          <w:szCs w:val="24"/>
-        </w:rPr>
-        <w:t>?</w:t>
-      </w:r>
-      <w:r>
-        <w:rPr>
-          <w:rFonts w:eastAsia="Times New Roman" w:cstheme="minorHAnsi"/>
-          <w:color w:val="111111"/>
-          <w:sz w:val="24"/>
-          <w:szCs w:val="24"/>
-        </w:rPr>
-        <w:br/>
-      </w:r>
-      <w:r>
-        <w:rPr>
-          <w:rFonts w:eastAsia="Times New Roman" w:cstheme="minorHAnsi"/>
-          <w:color w:val="111111"/>
-          <w:sz w:val="24"/>
-          <w:szCs w:val="24"/>
-        </w:rPr>
-        <w:t>Default check for item exists.</w:t>
-      </w:r>
-      <w:r>
-        <w:rPr>
-          <w:rFonts w:eastAsia="Times New Roman" w:cstheme="minorHAnsi"/>
-          <w:color w:val="111111"/>
-          <w:sz w:val="24"/>
-          <w:szCs w:val="24"/>
-        </w:rPr>
-        <w:br/>
-        <w:t>Search inventory</w:t>
-      </w:r>
-      <w:r>
-        <w:rPr>
-          <w:rFonts w:eastAsia="Times New Roman" w:cstheme="minorHAnsi"/>
-          <w:color w:val="111111"/>
-          <w:sz w:val="24"/>
-          <w:szCs w:val="24"/>
-        </w:rPr>
-        <w:t>(Optional)</w:t>
-      </w:r>
-      <w:r>
-        <w:rPr>
-          <w:rFonts w:eastAsia="Times New Roman" w:cstheme="minorHAnsi"/>
-          <w:color w:val="111111"/>
-          <w:sz w:val="24"/>
-          <w:szCs w:val="24"/>
-        </w:rPr>
-        <w:br/>
-        <w:t>Refactoring of class names and repackaging</w:t>
-      </w:r>
-      <w:r>
-        <w:rPr>
-          <w:rFonts w:eastAsia="Times New Roman" w:cstheme="minorHAnsi"/>
-          <w:color w:val="111111"/>
-          <w:sz w:val="24"/>
-          <w:szCs w:val="24"/>
-        </w:rPr>
-        <w:br/>
+      <w:r>
+        <w:rPr>
+          <w:rFonts w:eastAsia="Times New Roman" w:cstheme="minorHAnsi"/>
+          <w:color w:val="111111"/>
+          <w:sz w:val="24"/>
+          <w:szCs w:val="24"/>
+        </w:rPr>
         <w:t xml:space="preserve">Add some welcome header, store name, </w:t>
       </w:r>
       <w:proofErr w:type="spellStart"/>
@@ -3902,7 +3754,7 @@
       </w:pPr>
     </w:pPrDefault>
   </w:docDefaults>
-  <w:latentStyles w:defLockedState="0" w:defUIPriority="99" w:defSemiHidden="0" w:defUnhideWhenUsed="0" w:defQFormat="0" w:count="376">
+  <w:latentStyles w:defLockedState="0" w:defUIPriority="99" w:defSemiHidden="0" w:defUnhideWhenUsed="0" w:defQFormat="0" w:count="375">
     <w:lsdException w:name="Normal" w:uiPriority="0" w:qFormat="1"/>
     <w:lsdException w:name="heading 1" w:uiPriority="9" w:qFormat="1"/>
     <w:lsdException w:name="heading 2" w:semiHidden="1" w:uiPriority="9" w:unhideWhenUsed="1" w:qFormat="1"/>
@@ -4008,6 +3860,7 @@
     <w:lsdException w:name="HTML Sample" w:semiHidden="1" w:unhideWhenUsed="1"/>
     <w:lsdException w:name="HTML Typewriter" w:semiHidden="1" w:unhideWhenUsed="1"/>
     <w:lsdException w:name="HTML Variable" w:semiHidden="1" w:unhideWhenUsed="1"/>
+    <w:lsdException w:name="Normal Table" w:semiHidden="1" w:unhideWhenUsed="1"/>
     <w:lsdException w:name="annotation subject" w:semiHidden="1" w:unhideWhenUsed="1"/>
     <w:lsdException w:name="No List" w:semiHidden="1" w:unhideWhenUsed="1"/>
     <w:lsdException w:name="Outline List 1" w:semiHidden="1" w:unhideWhenUsed="1"/>
@@ -4054,8 +3907,10 @@
     <w:lsdException w:name="Table Subtle 2" w:semiHidden="1" w:unhideWhenUsed="1"/>
     <w:lsdException w:name="Table Web 1" w:semiHidden="1" w:unhideWhenUsed="1"/>
     <w:lsdException w:name="Table Web 2" w:semiHidden="1" w:unhideWhenUsed="1"/>
+    <w:lsdException w:name="Table Web 3" w:semiHidden="1" w:unhideWhenUsed="1"/>
     <w:lsdException w:name="Balloon Text" w:semiHidden="1" w:unhideWhenUsed="1"/>
     <w:lsdException w:name="Table Grid" w:uiPriority="39"/>
+    <w:lsdException w:name="Table Theme" w:semiHidden="1" w:unhideWhenUsed="1"/>
     <w:lsdException w:name="Placeholder Text" w:semiHidden="1"/>
     <w:lsdException w:name="No Spacing" w:uiPriority="1" w:qFormat="1"/>
     <w:lsdException w:name="Light Shading" w:uiPriority="60"/>
@@ -4275,7 +4130,6 @@
     <w:lsdException w:name="Smart Hyperlink" w:semiHidden="1" w:unhideWhenUsed="1"/>
     <w:lsdException w:name="Hashtag" w:semiHidden="1" w:unhideWhenUsed="1"/>
     <w:lsdException w:name="Unresolved Mention" w:semiHidden="1" w:unhideWhenUsed="1"/>
-    <w:lsdException w:name="Smart Link" w:semiHidden="1" w:unhideWhenUsed="1"/>
   </w:latentStyles>
   <w:style w:type="paragraph" w:default="1" w:styleId="Normal">
     <w:name w:val="Normal"/>

</xml_diff>

<commit_message>
updates and fixes after join validation with bing and me.
</commit_message>
<xml_diff>
--- a/seis602Project.docx
+++ b/seis602Project.docx
@@ -2582,6 +2582,32 @@
         <w:shd w:val="clear" w:color="auto" w:fill="FFFFFF"/>
         <w:spacing w:after="240" w:line="240" w:lineRule="auto"/>
         <w:rPr>
+          <w:rFonts w:eastAsia="SimSun" w:cs="SimSun"/>
+          <w:b/>
+          <w:color w:val="000000" w:themeColor="text1"/>
+          <w:sz w:val="24"/>
+          <w:szCs w:val="24"/>
+          <w:lang w:eastAsia="zh-CN"/>
+        </w:rPr>
+      </w:pPr>
+      <w:r>
+        <w:rPr>
+          <w:rFonts w:eastAsia="SimSun" w:cs="SimSun"/>
+          <w:b/>
+          <w:color w:val="000000" w:themeColor="text1"/>
+          <w:sz w:val="24"/>
+          <w:szCs w:val="24"/>
+          <w:lang w:eastAsia="zh-CN"/>
+        </w:rPr>
+        <w:t>Nice to have</w:t>
+      </w:r>
+    </w:p>
+    <w:p>
+      <w:pPr>
+        <w:pStyle w:val="ListParagraph"/>
+        <w:shd w:val="clear" w:color="auto" w:fill="FFFFFF"/>
+        <w:spacing w:after="240" w:line="240" w:lineRule="auto"/>
+        <w:rPr>
           <w:rFonts w:eastAsia="Times New Roman" w:cstheme="minorHAnsi"/>
           <w:color w:val="FF0000"/>
           <w:sz w:val="24"/>
@@ -2671,6 +2697,32 @@
         <w:shd w:val="clear" w:color="auto" w:fill="FFFFFF"/>
         <w:spacing w:after="240" w:line="240" w:lineRule="auto"/>
         <w:rPr>
+          <w:rFonts w:eastAsia="SimSun" w:cs="SimSun"/>
+          <w:b/>
+          <w:color w:val="000000" w:themeColor="text1"/>
+          <w:sz w:val="24"/>
+          <w:szCs w:val="24"/>
+          <w:lang w:eastAsia="zh-CN"/>
+        </w:rPr>
+      </w:pPr>
+      <w:r>
+        <w:rPr>
+          <w:rFonts w:eastAsia="SimSun" w:cs="SimSun"/>
+          <w:b/>
+          <w:color w:val="000000" w:themeColor="text1"/>
+          <w:sz w:val="24"/>
+          <w:szCs w:val="24"/>
+          <w:lang w:eastAsia="zh-CN"/>
+        </w:rPr>
+        <w:t>Nice to have</w:t>
+      </w:r>
+    </w:p>
+    <w:p>
+      <w:pPr>
+        <w:pStyle w:val="ListParagraph"/>
+        <w:shd w:val="clear" w:color="auto" w:fill="FFFFFF"/>
+        <w:spacing w:after="240" w:line="240" w:lineRule="auto"/>
+        <w:rPr>
           <w:rFonts w:eastAsia="Times New Roman" w:cstheme="minorHAnsi"/>
           <w:color w:val="000000" w:themeColor="text1"/>
           <w:sz w:val="24"/>
@@ -2895,6 +2947,7 @@
           <w:sz w:val="24"/>
           <w:szCs w:val="24"/>
         </w:rPr>
+        <w:lastRenderedPageBreak/>
         <w:t>If input other string not x, the sale restart, the current sale item info has waved. And restart to sale.</w:t>
       </w:r>
       <w:r>
@@ -2905,6 +2958,31 @@
           <w:szCs w:val="24"/>
         </w:rPr>
         <w:t xml:space="preserve"> Can we add reminder to tell the cashier, “input X or C” and continue to execute the sale processing?</w:t>
+      </w:r>
+    </w:p>
+    <w:p>
+      <w:pPr>
+        <w:pStyle w:val="ListParagraph"/>
+        <w:shd w:val="clear" w:color="auto" w:fill="FFFFFF"/>
+        <w:spacing w:after="240" w:line="240" w:lineRule="auto"/>
+        <w:ind w:left="1440"/>
+        <w:rPr>
+          <w:rFonts w:eastAsia="Times New Roman" w:cstheme="minorHAnsi"/>
+          <w:b/>
+          <w:color w:val="111111"/>
+          <w:sz w:val="24"/>
+          <w:szCs w:val="24"/>
+        </w:rPr>
+      </w:pPr>
+      <w:r>
+        <w:rPr>
+          <w:rFonts w:eastAsia="Times New Roman" w:cstheme="minorHAnsi"/>
+          <w:b/>
+          <w:color w:val="111111"/>
+          <w:sz w:val="24"/>
+          <w:szCs w:val="24"/>
+        </w:rPr>
+        <w:t>Nice to have</w:t>
       </w:r>
     </w:p>
     <w:p>
@@ -2938,6 +3016,33 @@
     <w:p>
       <w:pPr>
         <w:pStyle w:val="ListParagraph"/>
+        <w:shd w:val="clear" w:color="auto" w:fill="FFFFFF"/>
+        <w:spacing w:after="240" w:line="240" w:lineRule="auto"/>
+        <w:ind w:left="1440"/>
+        <w:rPr>
+          <w:rFonts w:eastAsia="Times New Roman" w:cstheme="minorHAnsi"/>
+          <w:b/>
+          <w:color w:val="000000" w:themeColor="text1"/>
+          <w:sz w:val="24"/>
+          <w:szCs w:val="24"/>
+          <w:lang w:eastAsia="zh-CN"/>
+        </w:rPr>
+      </w:pPr>
+      <w:r>
+        <w:rPr>
+          <w:rFonts w:eastAsia="Times New Roman" w:cstheme="minorHAnsi"/>
+          <w:b/>
+          <w:color w:val="000000" w:themeColor="text1"/>
+          <w:sz w:val="24"/>
+          <w:szCs w:val="24"/>
+          <w:lang w:eastAsia="zh-CN"/>
+        </w:rPr>
+        <w:t>Not an issue. System will order inventory after reaching threshold. Pending column will indicate reorder happened</w:t>
+      </w:r>
+    </w:p>
+    <w:p>
+      <w:pPr>
+        <w:pStyle w:val="ListParagraph"/>
         <w:numPr>
           <w:ilvl w:val="0"/>
           <w:numId w:val="5"/>
@@ -2960,7 +3065,6 @@
           <w:szCs w:val="24"/>
           <w:lang w:eastAsia="zh-CN"/>
         </w:rPr>
-        <w:lastRenderedPageBreak/>
         <w:t>Need to tell the cashier to trigger the reorder from supplier</w:t>
       </w:r>
       <w:r>
@@ -2973,6 +3077,59 @@
         </w:rPr>
         <w:t>, like “the item is out of stock or less than threshold, how many quantities do you want to order?”</w:t>
       </w:r>
+    </w:p>
+    <w:p>
+      <w:pPr>
+        <w:pStyle w:val="ListParagraph"/>
+        <w:shd w:val="clear" w:color="auto" w:fill="FFFFFF"/>
+        <w:spacing w:after="240" w:line="240" w:lineRule="auto"/>
+        <w:ind w:left="1440"/>
+        <w:rPr>
+          <w:rFonts w:eastAsia="Times New Roman" w:cstheme="minorHAnsi"/>
+          <w:b/>
+          <w:color w:val="000000" w:themeColor="text1"/>
+          <w:sz w:val="24"/>
+          <w:szCs w:val="24"/>
+          <w:lang w:eastAsia="zh-CN"/>
+        </w:rPr>
+      </w:pPr>
+      <w:r>
+        <w:rPr>
+          <w:rFonts w:eastAsia="Times New Roman" w:cstheme="minorHAnsi"/>
+          <w:b/>
+          <w:color w:val="000000" w:themeColor="text1"/>
+          <w:sz w:val="24"/>
+          <w:szCs w:val="24"/>
+          <w:lang w:eastAsia="zh-CN"/>
+        </w:rPr>
+        <w:t xml:space="preserve">Cashier should not know re-order. </w:t>
+      </w:r>
+      <w:r>
+        <w:rPr>
+          <w:rFonts w:eastAsia="Times New Roman" w:cstheme="minorHAnsi"/>
+          <w:b/>
+          <w:color w:val="000000" w:themeColor="text1"/>
+          <w:sz w:val="24"/>
+          <w:szCs w:val="24"/>
+          <w:lang w:eastAsia="zh-CN"/>
+        </w:rPr>
+        <w:t>Not an issue. System will order inventory after reaching threshold. Pending column will indicate reorder happened</w:t>
+      </w:r>
+    </w:p>
+    <w:p>
+      <w:pPr>
+        <w:pStyle w:val="ListParagraph"/>
+        <w:shd w:val="clear" w:color="auto" w:fill="FFFFFF"/>
+        <w:spacing w:after="240" w:line="240" w:lineRule="auto"/>
+        <w:ind w:left="1440"/>
+        <w:rPr>
+          <w:rFonts w:eastAsia="Times New Roman" w:cstheme="minorHAnsi"/>
+          <w:color w:val="FF0000"/>
+          <w:sz w:val="24"/>
+          <w:szCs w:val="24"/>
+          <w:lang w:eastAsia="zh-CN"/>
+        </w:rPr>
+      </w:pPr>
     </w:p>
     <w:p>
       <w:pPr>
@@ -3149,6 +3306,15 @@
         </w:rPr>
         <w:t xml:space="preserve">X? </w:t>
       </w:r>
+      <w:r>
+        <w:rPr>
+          <w:rFonts w:ascii="Menlo" w:hAnsi="Menlo" w:cs="Menlo"/>
+          <w:color w:val="000000"/>
+          <w:sz w:val="24"/>
+          <w:szCs w:val="24"/>
+        </w:rPr>
+        <w:t>FIXED</w:t>
+      </w:r>
     </w:p>
     <w:p>
       <w:pPr>
@@ -3169,7 +3335,36 @@
           <w:sz w:val="24"/>
           <w:szCs w:val="24"/>
         </w:rPr>
-        <w:t>the refund amt repeat</w:t>
+        <w:t xml:space="preserve">the refund </w:t>
+      </w:r>
+      <w:proofErr w:type="spellStart"/>
+      <w:r>
+        <w:rPr>
+          <w:rFonts w:eastAsia="Times New Roman" w:cstheme="minorHAnsi"/>
+          <w:color w:val="FF0000"/>
+          <w:sz w:val="24"/>
+          <w:szCs w:val="24"/>
+        </w:rPr>
+        <w:t>amt</w:t>
+      </w:r>
+      <w:proofErr w:type="spellEnd"/>
+      <w:r>
+        <w:rPr>
+          <w:rFonts w:eastAsia="Times New Roman" w:cstheme="minorHAnsi"/>
+          <w:color w:val="FF0000"/>
+          <w:sz w:val="24"/>
+          <w:szCs w:val="24"/>
+        </w:rPr>
+        <w:t xml:space="preserve"> repeat</w:t>
+      </w:r>
+      <w:r>
+        <w:rPr>
+          <w:rFonts w:eastAsia="Times New Roman" w:cstheme="minorHAnsi"/>
+          <w:color w:val="FF0000"/>
+          <w:sz w:val="24"/>
+          <w:szCs w:val="24"/>
+        </w:rPr>
+        <w:t xml:space="preserve"> </w:t>
       </w:r>
     </w:p>
     <w:p>
@@ -3470,77 +3665,44 @@
           <w:szCs w:val="24"/>
           <w:lang w:eastAsia="zh-CN"/>
         </w:rPr>
-        <w:t>appears immediately after typing the wrong item id, no need to input price any</w:t>
-      </w:r>
-      <w:bookmarkStart w:id="0" w:name="_GoBack"/>
-      <w:bookmarkEnd w:id="0"/>
-      <w:r>
-        <w:rPr>
-          <w:rFonts w:eastAsia="Times New Roman" w:cstheme="minorHAnsi"/>
-          <w:color w:val="FF0000"/>
+        <w:t>appears immediately after typing the wrong item id, no need to input price anymore.</w:t>
+      </w:r>
+    </w:p>
+    <w:p>
+      <w:pPr>
+        <w:shd w:val="clear" w:color="auto" w:fill="FFFFFF"/>
+        <w:spacing w:after="240" w:line="240" w:lineRule="auto"/>
+        <w:rPr>
+          <w:rFonts w:eastAsia="Times New Roman" w:cstheme="minorHAnsi"/>
+          <w:b/>
+          <w:color w:val="000000" w:themeColor="text1"/>
           <w:sz w:val="24"/>
           <w:szCs w:val="24"/>
           <w:lang w:eastAsia="zh-CN"/>
         </w:rPr>
-        <w:t>more.</w:t>
-      </w:r>
-    </w:p>
-    <w:p>
-      <w:pPr>
-        <w:pStyle w:val="ListParagraph"/>
-        <w:numPr>
-          <w:ilvl w:val="0"/>
-          <w:numId w:val="5"/>
-        </w:numPr>
-        <w:shd w:val="clear" w:color="auto" w:fill="FFFFFF"/>
-        <w:spacing w:after="240" w:line="240" w:lineRule="auto"/>
-        <w:rPr>
-          <w:rFonts w:eastAsia="Times New Roman" w:cstheme="minorHAnsi"/>
+      </w:pPr>
+      <w:r>
+        <w:rPr>
+          <w:rFonts w:eastAsia="Times New Roman" w:cstheme="minorHAnsi"/>
+          <w:b/>
           <w:color w:val="000000" w:themeColor="text1"/>
           <w:sz w:val="24"/>
           <w:szCs w:val="24"/>
           <w:lang w:eastAsia="zh-CN"/>
         </w:rPr>
-      </w:pPr>
-    </w:p>
-    <w:p>
-      <w:pPr>
-        <w:pStyle w:val="ListParagraph"/>
-        <w:shd w:val="clear" w:color="auto" w:fill="FFFFFF"/>
-        <w:spacing w:after="240" w:line="240" w:lineRule="auto"/>
-        <w:rPr>
-          <w:rFonts w:eastAsia="Times New Roman" w:cstheme="minorHAnsi"/>
-          <w:color w:val="FF0000"/>
-          <w:sz w:val="24"/>
-          <w:szCs w:val="24"/>
-        </w:rPr>
-      </w:pPr>
-    </w:p>
-    <w:p>
-      <w:pPr>
-        <w:pStyle w:val="ListParagraph"/>
-        <w:shd w:val="clear" w:color="auto" w:fill="FFFFFF"/>
-        <w:spacing w:after="240" w:line="240" w:lineRule="auto"/>
-        <w:rPr>
-          <w:rFonts w:eastAsia="Times New Roman" w:cstheme="minorHAnsi"/>
-          <w:color w:val="FF0000"/>
-          <w:sz w:val="24"/>
-          <w:szCs w:val="24"/>
-        </w:rPr>
-      </w:pPr>
-    </w:p>
-    <w:p>
-      <w:pPr>
-        <w:pStyle w:val="ListParagraph"/>
-        <w:shd w:val="clear" w:color="auto" w:fill="FFFFFF"/>
-        <w:spacing w:after="240" w:line="240" w:lineRule="auto"/>
-        <w:rPr>
-          <w:rFonts w:eastAsia="Times New Roman" w:cstheme="minorHAnsi"/>
-          <w:color w:val="FF0000"/>
-          <w:sz w:val="24"/>
-          <w:szCs w:val="24"/>
-        </w:rPr>
-      </w:pPr>
+        <w:t>Fixed. Need to re-validate</w:t>
+      </w:r>
+      <w:r>
+        <w:rPr>
+          <w:rFonts w:eastAsia="Times New Roman" w:cstheme="minorHAnsi"/>
+          <w:b/>
+          <w:color w:val="000000" w:themeColor="text1"/>
+          <w:sz w:val="24"/>
+          <w:szCs w:val="24"/>
+          <w:lang w:eastAsia="zh-CN"/>
+        </w:rPr>
+        <w:t>.</w:t>
+      </w:r>
     </w:p>
     <w:p>
       <w:pPr>
@@ -3577,6 +3739,8 @@
         </w:rPr>
         <w:t>etc</w:t>
       </w:r>
+      <w:bookmarkStart w:id="0" w:name="_GoBack"/>
+      <w:bookmarkEnd w:id="0"/>
       <w:proofErr w:type="spellEnd"/>
       <w:r>
         <w:rPr>
@@ -3590,48 +3754,11 @@
       <w:r>
         <w:rPr>
           <w:rFonts w:eastAsia="Times New Roman" w:cstheme="minorHAnsi"/>
-          <w:color w:val="111111"/>
-          <w:sz w:val="24"/>
-          <w:szCs w:val="24"/>
-        </w:rPr>
-        <w:t>2 decimals in the receipt</w:t>
-      </w:r>
-      <w:r>
-        <w:rPr>
-          <w:rFonts w:eastAsia="Times New Roman" w:cstheme="minorHAnsi"/>
-          <w:color w:val="111111"/>
-          <w:sz w:val="24"/>
-          <w:szCs w:val="24"/>
-        </w:rPr>
-        <w:t xml:space="preserve"> or report generated</w:t>
-      </w:r>
-      <w:r>
-        <w:rPr>
-          <w:rFonts w:eastAsia="Times New Roman" w:cstheme="minorHAnsi"/>
-          <w:color w:val="111111"/>
-          <w:sz w:val="24"/>
-          <w:szCs w:val="24"/>
-        </w:rPr>
-        <w:br/>
-      </w:r>
-      <w:r>
-        <w:rPr>
-          <w:rFonts w:eastAsia="Times New Roman" w:cstheme="minorHAnsi"/>
-          <w:color w:val="111111"/>
-          <w:sz w:val="24"/>
-          <w:szCs w:val="24"/>
-        </w:rPr>
-        <w:t>Abstract interfaces and abstract classes</w:t>
-      </w:r>
-      <w:r>
-        <w:rPr>
-          <w:rFonts w:eastAsia="Times New Roman" w:cstheme="minorHAnsi"/>
-          <w:b/>
-          <w:color w:val="111111"/>
-          <w:sz w:val="24"/>
-          <w:szCs w:val="24"/>
-        </w:rPr>
-        <w:br/>
+          <w:b/>
+          <w:color w:val="111111"/>
+          <w:sz w:val="24"/>
+          <w:szCs w:val="24"/>
+        </w:rPr>
         <w:t xml:space="preserve">Fix </w:t>
       </w:r>
       <w:proofErr w:type="spellStart"/>
@@ -4151,7 +4278,7 @@
       </w:pPr>
     </w:pPrDefault>
   </w:docDefaults>
-  <w:latentStyles w:defLockedState="0" w:defUIPriority="99" w:defSemiHidden="0" w:defUnhideWhenUsed="0" w:defQFormat="0" w:count="376">
+  <w:latentStyles w:defLockedState="0" w:defUIPriority="99" w:defSemiHidden="0" w:defUnhideWhenUsed="0" w:defQFormat="0" w:count="375">
     <w:lsdException w:name="Normal" w:uiPriority="0" w:qFormat="1"/>
     <w:lsdException w:name="heading 1" w:uiPriority="9" w:qFormat="1"/>
     <w:lsdException w:name="heading 2" w:semiHidden="1" w:uiPriority="9" w:unhideWhenUsed="1" w:qFormat="1"/>
@@ -4527,7 +4654,6 @@
     <w:lsdException w:name="Smart Hyperlink" w:semiHidden="1" w:unhideWhenUsed="1"/>
     <w:lsdException w:name="Hashtag" w:semiHidden="1" w:unhideWhenUsed="1"/>
     <w:lsdException w:name="Unresolved Mention" w:semiHidden="1" w:unhideWhenUsed="1"/>
-    <w:lsdException w:name="Smart Link" w:semiHidden="1" w:unhideWhenUsed="1"/>
   </w:latentStyles>
   <w:style w:type="paragraph" w:default="1" w:styleId="Normal">
     <w:name w:val="Normal"/>

</xml_diff>

<commit_message>
exception update and TODOs
</commit_message>
<xml_diff>
--- a/seis602Project.docx
+++ b/seis602Project.docx
@@ -548,9 +548,20 @@
           <w:szCs w:val="24"/>
           <w:bdr w:val="none" w:sz="0" w:space="0" w:color="auto" w:frame="1"/>
         </w:rPr>
-        <w:t xml:space="preserve">Please enter your user name: </w:t>
-      </w:r>
-      <w:proofErr w:type="spellStart"/>
+        <w:t>Please enter your user name: alinaqvi</w:t>
+      </w:r>
+    </w:p>
+    <w:p>
+      <w:pPr>
+        <w:shd w:val="clear" w:color="auto" w:fill="FFFFFF"/>
+        <w:spacing w:after="0" w:line="240" w:lineRule="auto"/>
+        <w:rPr>
+          <w:rFonts w:eastAsia="Times New Roman" w:cstheme="minorHAnsi"/>
+          <w:color w:val="111111"/>
+          <w:sz w:val="24"/>
+          <w:szCs w:val="24"/>
+        </w:rPr>
+      </w:pPr>
       <w:r>
         <w:rPr>
           <w:rFonts w:eastAsia="Times New Roman" w:cstheme="minorHAnsi"/>
@@ -559,29 +570,6 @@
           <w:szCs w:val="24"/>
           <w:bdr w:val="none" w:sz="0" w:space="0" w:color="auto" w:frame="1"/>
         </w:rPr>
-        <w:t>alinaqvi</w:t>
-      </w:r>
-      <w:proofErr w:type="spellEnd"/>
-    </w:p>
-    <w:p>
-      <w:pPr>
-        <w:shd w:val="clear" w:color="auto" w:fill="FFFFFF"/>
-        <w:spacing w:after="0" w:line="240" w:lineRule="auto"/>
-        <w:rPr>
-          <w:rFonts w:eastAsia="Times New Roman" w:cstheme="minorHAnsi"/>
-          <w:color w:val="111111"/>
-          <w:sz w:val="24"/>
-          <w:szCs w:val="24"/>
-        </w:rPr>
-      </w:pPr>
-      <w:r>
-        <w:rPr>
-          <w:rFonts w:eastAsia="Times New Roman" w:cstheme="minorHAnsi"/>
-          <w:color w:val="000000"/>
-          <w:sz w:val="24"/>
-          <w:szCs w:val="24"/>
-          <w:bdr w:val="none" w:sz="0" w:space="0" w:color="auto" w:frame="1"/>
-        </w:rPr>
         <w:t>Please enter your password:</w:t>
       </w:r>
       <w:r>
@@ -593,7 +581,6 @@
         </w:rPr>
         <w:t> </w:t>
       </w:r>
-      <w:proofErr w:type="spellStart"/>
       <w:r>
         <w:rPr>
           <w:rFonts w:eastAsia="Times New Roman" w:cstheme="minorHAnsi"/>
@@ -604,7 +591,6 @@
         </w:rPr>
         <w:t>thisismypassword</w:t>
       </w:r>
-      <w:proofErr w:type="spellEnd"/>
     </w:p>
     <w:p>
       <w:pPr>
@@ -1312,29 +1298,7 @@
           <w:sz w:val="24"/>
           <w:szCs w:val="24"/>
         </w:rPr>
-        <w:t xml:space="preserve">Validate item and available quantity (rename to </w:t>
-      </w:r>
-      <w:proofErr w:type="spellStart"/>
-      <w:r>
-        <w:rPr>
-          <w:rFonts w:eastAsia="Times New Roman" w:cstheme="minorHAnsi"/>
-          <w:b/>
-          <w:color w:val="111111"/>
-          <w:sz w:val="24"/>
-          <w:szCs w:val="24"/>
-        </w:rPr>
-        <w:t>onhands</w:t>
-      </w:r>
-      <w:proofErr w:type="spellEnd"/>
-      <w:r>
-        <w:rPr>
-          <w:rFonts w:eastAsia="Times New Roman" w:cstheme="minorHAnsi"/>
-          <w:b/>
-          <w:color w:val="111111"/>
-          <w:sz w:val="24"/>
-          <w:szCs w:val="24"/>
-        </w:rPr>
-        <w:t xml:space="preserve">). Allow only what we can sell.  </w:t>
+        <w:t xml:space="preserve">Validate item and available quantity (rename to onhands). Allow only what we can sell.  </w:t>
       </w:r>
     </w:p>
     <w:p>
@@ -1396,47 +1360,7 @@
           <w:sz w:val="24"/>
           <w:szCs w:val="24"/>
         </w:rPr>
-        <w:t>UI (</w:t>
-      </w:r>
-      <w:proofErr w:type="spellStart"/>
-      <w:r>
-        <w:rPr>
-          <w:rFonts w:eastAsia="Times New Roman" w:cstheme="minorHAnsi"/>
-          <w:color w:val="111111"/>
-          <w:sz w:val="24"/>
-          <w:szCs w:val="24"/>
-        </w:rPr>
-        <w:t>saleid</w:t>
-      </w:r>
-      <w:proofErr w:type="spellEnd"/>
-      <w:r>
-        <w:rPr>
-          <w:rFonts w:eastAsia="Times New Roman" w:cstheme="minorHAnsi"/>
-          <w:color w:val="111111"/>
-          <w:sz w:val="24"/>
-          <w:szCs w:val="24"/>
-        </w:rPr>
-        <w:t xml:space="preserve">, register id, item id, </w:t>
-      </w:r>
-      <w:proofErr w:type="gramStart"/>
-      <w:r>
-        <w:rPr>
-          <w:rFonts w:eastAsia="Times New Roman" w:cstheme="minorHAnsi"/>
-          <w:color w:val="111111"/>
-          <w:sz w:val="24"/>
-          <w:szCs w:val="24"/>
-        </w:rPr>
-        <w:t>qty(</w:t>
-      </w:r>
-      <w:proofErr w:type="gramEnd"/>
-      <w:r>
-        <w:rPr>
-          <w:rFonts w:eastAsia="Times New Roman" w:cstheme="minorHAnsi"/>
-          <w:color w:val="111111"/>
-          <w:sz w:val="24"/>
-          <w:szCs w:val="24"/>
-        </w:rPr>
-        <w:t>1+). Backend: Just update the quantity and refund amount.</w:t>
+        <w:t>UI (saleid, register id, item id, qty(1+). Backend: Just update the quantity and refund amount.</w:t>
       </w:r>
     </w:p>
     <w:p>
@@ -1808,51 +1732,7 @@
           <w:szCs w:val="24"/>
           <w:bdr w:val="none" w:sz="0" w:space="0" w:color="auto" w:frame="1"/>
         </w:rPr>
-        <w:t xml:space="preserve">X reading-All sales activities pertaining to a particular cashier for a particular shift, Z reading-All aggregated sales activities pertaining to </w:t>
-      </w:r>
-      <w:proofErr w:type="spellStart"/>
-      <w:r>
-        <w:rPr>
-          <w:rFonts w:eastAsia="Times New Roman" w:cstheme="minorHAnsi"/>
-          <w:color w:val="111111"/>
-          <w:sz w:val="24"/>
-          <w:szCs w:val="24"/>
-          <w:bdr w:val="none" w:sz="0" w:space="0" w:color="auto" w:frame="1"/>
-        </w:rPr>
-        <w:t>a</w:t>
-      </w:r>
-      <w:proofErr w:type="spellEnd"/>
-      <w:r>
-        <w:rPr>
-          <w:rFonts w:eastAsia="Times New Roman" w:cstheme="minorHAnsi"/>
-          <w:color w:val="111111"/>
-          <w:sz w:val="24"/>
-          <w:szCs w:val="24"/>
-          <w:bdr w:val="none" w:sz="0" w:space="0" w:color="auto" w:frame="1"/>
-        </w:rPr>
-        <w:t xml:space="preserve"> </w:t>
-      </w:r>
-      <w:proofErr w:type="gramStart"/>
-      <w:r>
-        <w:rPr>
-          <w:rFonts w:eastAsia="Times New Roman" w:cstheme="minorHAnsi"/>
-          <w:color w:val="111111"/>
-          <w:sz w:val="24"/>
-          <w:szCs w:val="24"/>
-          <w:bdr w:val="none" w:sz="0" w:space="0" w:color="auto" w:frame="1"/>
-        </w:rPr>
-        <w:t>All  cashier</w:t>
-      </w:r>
-      <w:proofErr w:type="gramEnd"/>
-      <w:r>
-        <w:rPr>
-          <w:rFonts w:eastAsia="Times New Roman" w:cstheme="minorHAnsi"/>
-          <w:color w:val="111111"/>
-          <w:sz w:val="24"/>
-          <w:szCs w:val="24"/>
-          <w:bdr w:val="none" w:sz="0" w:space="0" w:color="auto" w:frame="1"/>
-        </w:rPr>
-        <w:t xml:space="preserve"> for all shifts in a day</w:t>
+        <w:t>X reading-All sales activities pertaining to a particular cashier for a particular shift, Z reading-All aggregated sales activities pertaining to a All  cashier for all shifts in a day</w:t>
       </w:r>
       <w:r>
         <w:rPr>
@@ -2250,27 +2130,7 @@
           <w:sz w:val="20"/>
           <w:szCs w:val="20"/>
         </w:rPr>
-        <w:t xml:space="preserve">Invalid userid and password </w:t>
-      </w:r>
-      <w:proofErr w:type="gramStart"/>
-      <w:r>
-        <w:rPr>
-          <w:rFonts w:ascii="Menlo" w:hAnsi="Menlo" w:cs="Menlo"/>
-          <w:color w:val="000000"/>
-          <w:sz w:val="20"/>
-          <w:szCs w:val="20"/>
-        </w:rPr>
-        <w:t>combination..</w:t>
-      </w:r>
-      <w:proofErr w:type="gramEnd"/>
-      <w:r>
-        <w:rPr>
-          <w:rFonts w:ascii="Menlo" w:hAnsi="Menlo" w:cs="Menlo"/>
-          <w:color w:val="000000"/>
-          <w:sz w:val="20"/>
-          <w:szCs w:val="20"/>
-        </w:rPr>
-        <w:t>please re-enter credentials!!!</w:t>
+        <w:t>Invalid userid and password combination..please re-enter credentials!!!</w:t>
       </w:r>
     </w:p>
     <w:p>
@@ -2528,8 +2388,6 @@
         </w:rPr>
         <w:t xml:space="preserve">when the price/quantity/tax.... format is not numeric, like input string by mistake, </w:t>
       </w:r>
-      <w:proofErr w:type="spellStart"/>
-      <w:proofErr w:type="gramStart"/>
       <w:r>
         <w:rPr>
           <w:rFonts w:eastAsia="SimSun" w:cs="SimSun"/>
@@ -2539,31 +2397,7 @@
           <w:highlight w:val="cyan"/>
           <w:lang w:eastAsia="zh-CN"/>
         </w:rPr>
-        <w:t>java.lang</w:t>
-      </w:r>
-      <w:proofErr w:type="gramEnd"/>
-      <w:r>
-        <w:rPr>
-          <w:rFonts w:eastAsia="SimSun" w:cs="SimSun"/>
-          <w:color w:val="000000" w:themeColor="text1"/>
-          <w:sz w:val="24"/>
-          <w:szCs w:val="24"/>
-          <w:highlight w:val="cyan"/>
-          <w:lang w:eastAsia="zh-CN"/>
-        </w:rPr>
-        <w:t>.NumberFormatException</w:t>
-      </w:r>
-      <w:proofErr w:type="spellEnd"/>
-      <w:r>
-        <w:rPr>
-          <w:rFonts w:eastAsia="SimSun" w:cs="SimSun"/>
-          <w:color w:val="000000" w:themeColor="text1"/>
-          <w:sz w:val="24"/>
-          <w:szCs w:val="24"/>
-          <w:highlight w:val="cyan"/>
-          <w:lang w:eastAsia="zh-CN"/>
-        </w:rPr>
-        <w:t>:</w:t>
+        <w:t>java.lang.NumberFormatException:</w:t>
       </w:r>
       <w:r>
         <w:rPr>
@@ -3244,9 +3078,48 @@
           <w:sz w:val="24"/>
           <w:szCs w:val="24"/>
         </w:rPr>
-        <w:t xml:space="preserve">return id: 8f19c19b sales id: </w:t>
-      </w:r>
-      <w:proofErr w:type="spellStart"/>
+        <w:t>return id: 8f19c19b sales id: Xcashier id: sun04877 shift: DAY level: 1 Register: 1 refund amt: 0.0 refund tax: 0.0 total refund amt: 0.0 return time:</w:t>
+      </w:r>
+      <w:r>
+        <w:rPr>
+          <w:rFonts w:eastAsia="Times New Roman" w:cstheme="minorHAnsi"/>
+          <w:color w:val="FF0000"/>
+          <w:sz w:val="24"/>
+          <w:szCs w:val="24"/>
+        </w:rPr>
+        <w:t>”</w:t>
+      </w:r>
+    </w:p>
+    <w:p>
+      <w:pPr>
+        <w:pStyle w:val="ListParagraph"/>
+        <w:shd w:val="clear" w:color="auto" w:fill="FFFFFF"/>
+        <w:spacing w:after="240" w:line="240" w:lineRule="auto"/>
+        <w:rPr>
+          <w:rFonts w:eastAsia="Times New Roman" w:cstheme="minorHAnsi"/>
+          <w:color w:val="FF0000"/>
+          <w:sz w:val="24"/>
+          <w:szCs w:val="24"/>
+        </w:rPr>
+      </w:pPr>
+      <w:r>
+        <w:rPr>
+          <w:rFonts w:eastAsia="Times New Roman" w:cstheme="minorHAnsi"/>
+          <w:color w:val="FF0000"/>
+          <w:sz w:val="24"/>
+          <w:szCs w:val="24"/>
+        </w:rPr>
+        <w:t xml:space="preserve">Sales id is </w:t>
+      </w:r>
+      <w:r>
+        <w:rPr>
+          <w:rFonts w:eastAsia="Times New Roman" w:cstheme="minorHAnsi"/>
+          <w:color w:val="FF0000"/>
+          <w:sz w:val="24"/>
+          <w:szCs w:val="24"/>
+        </w:rPr>
+        <w:t xml:space="preserve">X? </w:t>
+      </w:r>
       <w:r>
         <w:rPr>
           <w:rFonts w:ascii="Menlo" w:hAnsi="Menlo" w:cs="Menlo"/>
@@ -3254,108 +3127,29 @@
           <w:sz w:val="24"/>
           <w:szCs w:val="24"/>
         </w:rPr>
-        <w:t>Xcashier</w:t>
-      </w:r>
-      <w:proofErr w:type="spellEnd"/>
-      <w:r>
-        <w:rPr>
-          <w:rFonts w:ascii="Menlo" w:hAnsi="Menlo" w:cs="Menlo"/>
-          <w:color w:val="000000"/>
-          <w:sz w:val="24"/>
-          <w:szCs w:val="24"/>
-        </w:rPr>
-        <w:t xml:space="preserve"> id: sun04877 shift: DAY level: 1 Register: 1 refund amt: 0.0 refund tax: 0.0 total refund amt: 0.0 return time:</w:t>
-      </w:r>
-      <w:r>
+        <w:t>FIXED</w:t>
+      </w:r>
+    </w:p>
+    <w:p>
+      <w:pPr>
+        <w:pStyle w:val="ListParagraph"/>
+        <w:shd w:val="clear" w:color="auto" w:fill="FFFFFF"/>
+        <w:spacing w:after="240" w:line="240" w:lineRule="auto"/>
         <w:rPr>
           <w:rFonts w:eastAsia="Times New Roman" w:cstheme="minorHAnsi"/>
           <w:color w:val="FF0000"/>
           <w:sz w:val="24"/>
           <w:szCs w:val="24"/>
         </w:rPr>
-        <w:t>”</w:t>
-      </w:r>
-    </w:p>
-    <w:p>
-      <w:pPr>
-        <w:pStyle w:val="ListParagraph"/>
-        <w:shd w:val="clear" w:color="auto" w:fill="FFFFFF"/>
-        <w:spacing w:after="240" w:line="240" w:lineRule="auto"/>
+      </w:pPr>
+      <w:r>
         <w:rPr>
           <w:rFonts w:eastAsia="Times New Roman" w:cstheme="minorHAnsi"/>
           <w:color w:val="FF0000"/>
           <w:sz w:val="24"/>
           <w:szCs w:val="24"/>
         </w:rPr>
-      </w:pPr>
-      <w:r>
-        <w:rPr>
-          <w:rFonts w:eastAsia="Times New Roman" w:cstheme="minorHAnsi"/>
-          <w:color w:val="FF0000"/>
-          <w:sz w:val="24"/>
-          <w:szCs w:val="24"/>
-        </w:rPr>
-        <w:t xml:space="preserve">Sales id is </w:t>
-      </w:r>
-      <w:r>
-        <w:rPr>
-          <w:rFonts w:eastAsia="Times New Roman" w:cstheme="minorHAnsi"/>
-          <w:color w:val="FF0000"/>
-          <w:sz w:val="24"/>
-          <w:szCs w:val="24"/>
-        </w:rPr>
-        <w:t xml:space="preserve">X? </w:t>
-      </w:r>
-      <w:r>
-        <w:rPr>
-          <w:rFonts w:ascii="Menlo" w:hAnsi="Menlo" w:cs="Menlo"/>
-          <w:color w:val="000000"/>
-          <w:sz w:val="24"/>
-          <w:szCs w:val="24"/>
-        </w:rPr>
-        <w:t>FIXED</w:t>
-      </w:r>
-    </w:p>
-    <w:p>
-      <w:pPr>
-        <w:pStyle w:val="ListParagraph"/>
-        <w:shd w:val="clear" w:color="auto" w:fill="FFFFFF"/>
-        <w:spacing w:after="240" w:line="240" w:lineRule="auto"/>
-        <w:rPr>
-          <w:rFonts w:eastAsia="Times New Roman" w:cstheme="minorHAnsi"/>
-          <w:color w:val="FF0000"/>
-          <w:sz w:val="24"/>
-          <w:szCs w:val="24"/>
-        </w:rPr>
-      </w:pPr>
-      <w:r>
-        <w:rPr>
-          <w:rFonts w:eastAsia="Times New Roman" w:cstheme="minorHAnsi"/>
-          <w:color w:val="FF0000"/>
-          <w:sz w:val="24"/>
-          <w:szCs w:val="24"/>
-        </w:rPr>
-        <w:t xml:space="preserve">the refund </w:t>
-      </w:r>
-      <w:proofErr w:type="spellStart"/>
-      <w:r>
-        <w:rPr>
-          <w:rFonts w:eastAsia="Times New Roman" w:cstheme="minorHAnsi"/>
-          <w:color w:val="FF0000"/>
-          <w:sz w:val="24"/>
-          <w:szCs w:val="24"/>
-        </w:rPr>
-        <w:t>amt</w:t>
-      </w:r>
-      <w:proofErr w:type="spellEnd"/>
-      <w:r>
-        <w:rPr>
-          <w:rFonts w:eastAsia="Times New Roman" w:cstheme="minorHAnsi"/>
-          <w:color w:val="FF0000"/>
-          <w:sz w:val="24"/>
-          <w:szCs w:val="24"/>
-        </w:rPr>
-        <w:t xml:space="preserve"> repeat</w:t>
+        <w:t>the refund amt repeat</w:t>
       </w:r>
       <w:r>
         <w:rPr>
@@ -3467,36 +3261,14 @@
         </w:rPr>
         <w:t xml:space="preserve"> </w:t>
       </w:r>
-      <w:proofErr w:type="spellStart"/>
-      <w:proofErr w:type="gramStart"/>
-      <w:r>
-        <w:rPr>
-          <w:rFonts w:eastAsia="Times New Roman" w:cstheme="minorHAnsi"/>
-          <w:color w:val="000000" w:themeColor="text1"/>
-          <w:sz w:val="24"/>
-          <w:szCs w:val="24"/>
-        </w:rPr>
-        <w:t>Thanks..</w:t>
-      </w:r>
-      <w:proofErr w:type="gramEnd"/>
-      <w:r>
-        <w:rPr>
-          <w:rFonts w:eastAsia="Times New Roman" w:cstheme="minorHAnsi"/>
-          <w:color w:val="000000" w:themeColor="text1"/>
-          <w:sz w:val="24"/>
-          <w:szCs w:val="24"/>
-        </w:rPr>
-        <w:t>return</w:t>
-      </w:r>
-      <w:proofErr w:type="spellEnd"/>
-      <w:r>
-        <w:rPr>
-          <w:rFonts w:eastAsia="Times New Roman" w:cstheme="minorHAnsi"/>
-          <w:color w:val="000000" w:themeColor="text1"/>
-          <w:sz w:val="24"/>
-          <w:szCs w:val="24"/>
-        </w:rPr>
-        <w:t xml:space="preserve"> transaction is done..”</w:t>
+      <w:r>
+        <w:rPr>
+          <w:rFonts w:eastAsia="Times New Roman" w:cstheme="minorHAnsi"/>
+          <w:color w:val="000000" w:themeColor="text1"/>
+          <w:sz w:val="24"/>
+          <w:szCs w:val="24"/>
+        </w:rPr>
+        <w:t>Thanks..return transaction is done..”</w:t>
       </w:r>
     </w:p>
     <w:p>
@@ -3593,36 +3365,14 @@
           <w:szCs w:val="24"/>
         </w:rPr>
       </w:pPr>
-      <w:proofErr w:type="spellStart"/>
-      <w:proofErr w:type="gramStart"/>
-      <w:r>
-        <w:rPr>
-          <w:rFonts w:eastAsia="Times New Roman" w:cstheme="minorHAnsi"/>
-          <w:color w:val="000000" w:themeColor="text1"/>
-          <w:sz w:val="24"/>
-          <w:szCs w:val="24"/>
-        </w:rPr>
-        <w:t>Thanks..</w:t>
-      </w:r>
-      <w:proofErr w:type="gramEnd"/>
-      <w:r>
-        <w:rPr>
-          <w:rFonts w:eastAsia="Times New Roman" w:cstheme="minorHAnsi"/>
-          <w:color w:val="000000" w:themeColor="text1"/>
-          <w:sz w:val="24"/>
-          <w:szCs w:val="24"/>
-        </w:rPr>
-        <w:t>return</w:t>
-      </w:r>
-      <w:proofErr w:type="spellEnd"/>
-      <w:r>
-        <w:rPr>
-          <w:rFonts w:eastAsia="Times New Roman" w:cstheme="minorHAnsi"/>
-          <w:color w:val="000000" w:themeColor="text1"/>
-          <w:sz w:val="24"/>
-          <w:szCs w:val="24"/>
-        </w:rPr>
-        <w:t xml:space="preserve"> transaction is done..</w:t>
+      <w:r>
+        <w:rPr>
+          <w:rFonts w:eastAsia="Times New Roman" w:cstheme="minorHAnsi"/>
+          <w:color w:val="000000" w:themeColor="text1"/>
+          <w:sz w:val="24"/>
+          <w:szCs w:val="24"/>
+        </w:rPr>
+        <w:t>Thanks..return transaction is done..</w:t>
       </w:r>
       <w:r>
         <w:rPr>
@@ -3727,61 +3477,266 @@
           <w:sz w:val="24"/>
           <w:szCs w:val="24"/>
         </w:rPr>
-        <w:t xml:space="preserve">Add some welcome header, store name, </w:t>
-      </w:r>
-      <w:proofErr w:type="spellStart"/>
-      <w:r>
-        <w:rPr>
-          <w:rFonts w:eastAsia="Times New Roman" w:cstheme="minorHAnsi"/>
-          <w:color w:val="111111"/>
-          <w:sz w:val="24"/>
-          <w:szCs w:val="24"/>
-        </w:rPr>
-        <w:t>etc</w:t>
+        <w:t>Add some welcome header, store name, etc</w:t>
+      </w:r>
+      <w:r>
+        <w:rPr>
+          <w:rFonts w:eastAsia="Times New Roman" w:cstheme="minorHAnsi"/>
+          <w:color w:val="111111"/>
+          <w:sz w:val="24"/>
+          <w:szCs w:val="24"/>
+        </w:rPr>
+        <w:br/>
+      </w:r>
+      <w:r>
+        <w:rPr>
+          <w:rFonts w:eastAsia="Times New Roman" w:cstheme="minorHAnsi"/>
+          <w:b/>
+          <w:color w:val="111111"/>
+          <w:sz w:val="24"/>
+          <w:szCs w:val="24"/>
+        </w:rPr>
+        <w:t>Fix sonalint issues</w:t>
+      </w:r>
+    </w:p>
+    <w:p>
+      <w:pPr>
+        <w:shd w:val="clear" w:color="auto" w:fill="FFFFFF"/>
+        <w:spacing w:after="240" w:line="240" w:lineRule="auto"/>
+        <w:rPr>
+          <w:rFonts w:eastAsia="Times New Roman" w:cstheme="minorHAnsi"/>
+          <w:sz w:val="24"/>
+          <w:szCs w:val="24"/>
+        </w:rPr>
+      </w:pPr>
+      <w:r>
+        <w:rPr>
+          <w:rFonts w:eastAsia="Times New Roman" w:cstheme="minorHAnsi"/>
+          <w:b/>
+          <w:sz w:val="24"/>
+          <w:szCs w:val="24"/>
+        </w:rPr>
+        <w:t>TODO</w:t>
+      </w:r>
+      <w:r>
+        <w:rPr>
+          <w:rFonts w:eastAsia="Times New Roman" w:cstheme="minorHAnsi"/>
+          <w:sz w:val="24"/>
+          <w:szCs w:val="24"/>
+        </w:rPr>
+        <w:t xml:space="preserve">: </w:t>
+      </w:r>
+    </w:p>
+    <w:p>
+      <w:pPr>
+        <w:pStyle w:val="ListParagraph"/>
+        <w:numPr>
+          <w:ilvl w:val="1"/>
+          <w:numId w:val="2"/>
+        </w:numPr>
+        <w:shd w:val="clear" w:color="auto" w:fill="FFFFFF"/>
+        <w:spacing w:after="240" w:line="240" w:lineRule="auto"/>
+        <w:rPr>
+          <w:rFonts w:eastAsia="Times New Roman" w:cstheme="minorHAnsi"/>
+          <w:color w:val="111111"/>
+          <w:sz w:val="24"/>
+          <w:szCs w:val="24"/>
+        </w:rPr>
+      </w:pPr>
+      <w:r>
+        <w:rPr>
+          <w:rFonts w:eastAsia="Times New Roman" w:cstheme="minorHAnsi"/>
+          <w:color w:val="111111"/>
+          <w:sz w:val="24"/>
+          <w:szCs w:val="24"/>
+        </w:rPr>
+        <w:t>Junit testing</w:t>
+      </w:r>
+      <w:r>
+        <w:rPr>
+          <w:rFonts w:eastAsia="Times New Roman" w:cstheme="minorHAnsi"/>
+          <w:color w:val="111111"/>
+          <w:sz w:val="24"/>
+          <w:szCs w:val="24"/>
+        </w:rPr>
+        <w:t xml:space="preserve"> </w:t>
+      </w:r>
+    </w:p>
+    <w:p>
+      <w:pPr>
+        <w:pStyle w:val="ListParagraph"/>
+        <w:numPr>
+          <w:ilvl w:val="1"/>
+          <w:numId w:val="2"/>
+        </w:numPr>
+        <w:shd w:val="clear" w:color="auto" w:fill="FFFFFF"/>
+        <w:spacing w:after="240" w:line="240" w:lineRule="auto"/>
+        <w:rPr>
+          <w:rFonts w:eastAsia="Times New Roman" w:cstheme="minorHAnsi"/>
+          <w:color w:val="111111"/>
+          <w:sz w:val="24"/>
+          <w:szCs w:val="24"/>
+        </w:rPr>
+      </w:pPr>
+      <w:r>
+        <w:rPr>
+          <w:rFonts w:eastAsia="Times New Roman" w:cstheme="minorHAnsi"/>
+          <w:color w:val="111111"/>
+          <w:sz w:val="24"/>
+          <w:szCs w:val="24"/>
+        </w:rPr>
+        <w:t>Validate report X issue.</w:t>
+      </w:r>
+      <w:r>
+        <w:rPr>
+          <w:rFonts w:eastAsia="Times New Roman" w:cstheme="minorHAnsi"/>
+          <w:color w:val="111111"/>
+          <w:sz w:val="24"/>
+          <w:szCs w:val="24"/>
+        </w:rPr>
+        <w:t xml:space="preserve"> </w:t>
+      </w:r>
+    </w:p>
+    <w:p>
+      <w:pPr>
+        <w:pStyle w:val="ListParagraph"/>
+        <w:numPr>
+          <w:ilvl w:val="1"/>
+          <w:numId w:val="2"/>
+        </w:numPr>
+        <w:shd w:val="clear" w:color="auto" w:fill="FFFFFF"/>
+        <w:spacing w:after="240" w:line="240" w:lineRule="auto"/>
+        <w:rPr>
+          <w:rFonts w:eastAsia="Times New Roman" w:cstheme="minorHAnsi"/>
+          <w:color w:val="111111"/>
+          <w:sz w:val="24"/>
+          <w:szCs w:val="24"/>
+        </w:rPr>
+      </w:pPr>
+      <w:r>
+        <w:rPr>
+          <w:rFonts w:eastAsia="Times New Roman" w:cstheme="minorHAnsi"/>
+          <w:color w:val="111111"/>
+          <w:sz w:val="24"/>
+          <w:szCs w:val="24"/>
+        </w:rPr>
+        <w:t xml:space="preserve">Validation of entire </w:t>
+      </w:r>
+      <w:r>
+        <w:rPr>
+          <w:rFonts w:eastAsia="Times New Roman" w:cstheme="minorHAnsi"/>
+          <w:color w:val="111111"/>
+          <w:sz w:val="24"/>
+          <w:szCs w:val="24"/>
+        </w:rPr>
+        <w:t>system</w:t>
+      </w:r>
+    </w:p>
+    <w:p>
+      <w:pPr>
+        <w:pStyle w:val="ListParagraph"/>
+        <w:numPr>
+          <w:ilvl w:val="1"/>
+          <w:numId w:val="2"/>
+        </w:numPr>
+        <w:shd w:val="clear" w:color="auto" w:fill="FFFFFF"/>
+        <w:spacing w:after="240" w:line="240" w:lineRule="auto"/>
+        <w:rPr>
+          <w:rFonts w:eastAsia="Times New Roman" w:cstheme="minorHAnsi"/>
+          <w:color w:val="111111"/>
+          <w:sz w:val="24"/>
+          <w:szCs w:val="24"/>
+        </w:rPr>
+      </w:pPr>
+      <w:r>
+        <w:rPr>
+          <w:rFonts w:eastAsia="Times New Roman" w:cstheme="minorHAnsi"/>
+          <w:color w:val="111111"/>
+          <w:sz w:val="24"/>
+          <w:szCs w:val="24"/>
+        </w:rPr>
+        <w:t>Have around 40 items in inventory</w:t>
+      </w:r>
+    </w:p>
+    <w:p>
+      <w:pPr>
+        <w:pStyle w:val="ListParagraph"/>
+        <w:numPr>
+          <w:ilvl w:val="1"/>
+          <w:numId w:val="2"/>
+        </w:numPr>
+        <w:shd w:val="clear" w:color="auto" w:fill="FFFFFF"/>
+        <w:spacing w:after="240" w:line="240" w:lineRule="auto"/>
+        <w:rPr>
+          <w:rFonts w:eastAsia="Times New Roman" w:cstheme="minorHAnsi"/>
+          <w:color w:val="111111"/>
+          <w:sz w:val="24"/>
+          <w:szCs w:val="24"/>
+        </w:rPr>
+      </w:pPr>
+      <w:r>
+        <w:rPr>
+          <w:rFonts w:eastAsia="Times New Roman" w:cstheme="minorHAnsi"/>
+          <w:color w:val="111111"/>
+          <w:sz w:val="24"/>
+          <w:szCs w:val="24"/>
+        </w:rPr>
+        <w:t xml:space="preserve">Fix </w:t>
+      </w:r>
+      <w:r>
+        <w:rPr>
+          <w:rFonts w:eastAsia="Times New Roman" w:cstheme="minorHAnsi"/>
+          <w:color w:val="111111"/>
+          <w:sz w:val="24"/>
+          <w:szCs w:val="24"/>
+        </w:rPr>
+        <w:t>sales exception</w:t>
+      </w:r>
+      <w:r>
+        <w:rPr>
+          <w:rFonts w:eastAsia="Times New Roman" w:cstheme="minorHAnsi"/>
+          <w:color w:val="111111"/>
+          <w:sz w:val="24"/>
+          <w:szCs w:val="24"/>
+        </w:rPr>
+        <w:t xml:space="preserve"> (validation pending</w:t>
       </w:r>
       <w:bookmarkStart w:id="0" w:name="_GoBack"/>
       <w:bookmarkEnd w:id="0"/>
-      <w:proofErr w:type="spellEnd"/>
-      <w:r>
-        <w:rPr>
-          <w:rFonts w:eastAsia="Times New Roman" w:cstheme="minorHAnsi"/>
-          <w:color w:val="111111"/>
-          <w:sz w:val="24"/>
-          <w:szCs w:val="24"/>
-        </w:rPr>
-        <w:br/>
-      </w:r>
-      <w:r>
-        <w:rPr>
-          <w:rFonts w:eastAsia="Times New Roman" w:cstheme="minorHAnsi"/>
-          <w:b/>
-          <w:color w:val="111111"/>
-          <w:sz w:val="24"/>
-          <w:szCs w:val="24"/>
-        </w:rPr>
-        <w:t xml:space="preserve">Fix </w:t>
-      </w:r>
-      <w:proofErr w:type="spellStart"/>
-      <w:r>
-        <w:rPr>
-          <w:rFonts w:eastAsia="Times New Roman" w:cstheme="minorHAnsi"/>
-          <w:b/>
-          <w:color w:val="111111"/>
-          <w:sz w:val="24"/>
-          <w:szCs w:val="24"/>
-        </w:rPr>
-        <w:t>sonalint</w:t>
-      </w:r>
-      <w:proofErr w:type="spellEnd"/>
-      <w:r>
-        <w:rPr>
-          <w:rFonts w:eastAsia="Times New Roman" w:cstheme="minorHAnsi"/>
-          <w:b/>
-          <w:color w:val="111111"/>
-          <w:sz w:val="24"/>
-          <w:szCs w:val="24"/>
-        </w:rPr>
-        <w:t xml:space="preserve"> issues</w:t>
+      <w:r>
+        <w:rPr>
+          <w:rFonts w:eastAsia="Times New Roman" w:cstheme="minorHAnsi"/>
+          <w:color w:val="111111"/>
+          <w:sz w:val="24"/>
+          <w:szCs w:val="24"/>
+        </w:rPr>
+        <w:t>)</w:t>
+      </w:r>
+    </w:p>
+    <w:p>
+      <w:pPr>
+        <w:pStyle w:val="ListParagraph"/>
+        <w:numPr>
+          <w:ilvl w:val="1"/>
+          <w:numId w:val="2"/>
+        </w:numPr>
+        <w:shd w:val="clear" w:color="auto" w:fill="FFFFFF"/>
+        <w:spacing w:after="240" w:line="240" w:lineRule="auto"/>
+        <w:rPr>
+          <w:rFonts w:eastAsia="Times New Roman" w:cstheme="minorHAnsi"/>
+          <w:color w:val="111111"/>
+          <w:sz w:val="24"/>
+          <w:szCs w:val="24"/>
+        </w:rPr>
+      </w:pPr>
+      <w:r>
+        <w:rPr>
+          <w:rFonts w:eastAsia="Times New Roman" w:cstheme="minorHAnsi"/>
+          <w:color w:val="111111"/>
+          <w:sz w:val="24"/>
+          <w:szCs w:val="24"/>
+        </w:rPr>
+        <w:t>UI integration</w:t>
       </w:r>
     </w:p>
     <w:sectPr>

</xml_diff>